<commit_message>
Avances en la documentaion de la tarea 2.3
</commit_message>
<xml_diff>
--- a/Sistema Gestion Empresarial/Tareas Entregar/Tema2/Practica  2.3 Barroso_Carlos.docx
+++ b/Sistema Gestion Empresarial/Tareas Entregar/Tema2/Practica  2.3 Barroso_Carlos.docx
@@ -1,33 +1,339 @@
 
 <file path=word/document.xml><?xml version="1.0" encoding="utf-8"?>
-<w:document xmlns:wpc="http://schemas.microsoft.com/office/word/2010/wordprocessingCanvas" xmlns:cx="http://schemas.microsoft.com/office/drawing/2014/chartex" xmlns:cx1="http://schemas.microsoft.com/office/drawing/2015/9/8/chartex" xmlns:cx2="http://schemas.microsoft.com/office/drawing/2015/10/21/chartex" xmlns:cx3="http://schemas.microsoft.com/office/drawing/2016/5/9/chartex" xmlns:cx4="http://schemas.microsoft.com/office/drawing/2016/5/10/chartex" xmlns:cx5="http://schemas.microsoft.com/office/drawing/2016/5/11/chartex" xmlns:cx6="http://schemas.microsoft.com/office/drawing/2016/5/12/chartex" xmlns:cx7="http://schemas.microsoft.com/office/drawing/2016/5/13/chartex" xmlns:cx8="http://schemas.microsoft.com/office/drawing/2016/5/14/chartex" xmlns:mc="http://schemas.openxmlformats.org/markup-compatibility/2006" xmlns:aink="http://schemas.microsoft.com/office/drawing/2016/ink" xmlns:am3d="http://schemas.microsoft.com/office/drawing/2017/model3d" xmlns:o="urn:schemas-microsoft-com:office:office" xmlns:r="http://schemas.openxmlformats.org/officeDocument/2006/relationships" xmlns:m="http://schemas.openxmlformats.org/officeDocument/2006/math" xmlns:v="urn:schemas-microsoft-com:vml" xmlns:wp14="http://schemas.microsoft.com/office/word/2010/wordprocessingDrawing" xmlns:wp="http://schemas.openxmlformats.org/drawingml/2006/wordprocessingDrawing" xmlns:w10="urn:schemas-microsoft-com:office:word" xmlns:w="http://schemas.openxmlformats.org/wordprocessingml/2006/main" xmlns:w14="http://schemas.microsoft.com/office/word/2010/wordml" xmlns:w15="http://schemas.microsoft.com/office/word/2012/wordml" xmlns:w16cex="http://schemas.microsoft.com/office/word/2018/wordml/cex" xmlns:w16cid="http://schemas.microsoft.com/office/word/2016/wordml/cid" xmlns:w16="http://schemas.microsoft.com/office/word/2018/wordml" xmlns:w16sdtdh="http://schemas.microsoft.com/office/word/2020/wordml/sdtdatahash" xmlns:w16se="http://schemas.microsoft.com/office/word/2015/wordml/symex" xmlns:wpg="http://schemas.microsoft.com/office/word/2010/wordprocessingGroup" xmlns:wpi="http://schemas.microsoft.com/office/word/2010/wordprocessingInk" xmlns:wne="http://schemas.microsoft.com/office/word/2006/wordml" xmlns:wps="http://schemas.microsoft.com/office/word/2010/wordprocessingShape" mc:Ignorable="w14 w15 w16se w16cid w16 w16cex w16sdtdh wp14">
+<w:document xmlns:wpc="http://schemas.microsoft.com/office/word/2010/wordprocessingCanvas" xmlns:cx="http://schemas.microsoft.com/office/drawing/2014/chartex" xmlns:cx1="http://schemas.microsoft.com/office/drawing/2015/9/8/chartex" xmlns:cx2="http://schemas.microsoft.com/office/drawing/2015/10/21/chartex" xmlns:cx3="http://schemas.microsoft.com/office/drawing/2016/5/9/chartex" xmlns:cx4="http://schemas.microsoft.com/office/drawing/2016/5/10/chartex" xmlns:cx5="http://schemas.microsoft.com/office/drawing/2016/5/11/chartex" xmlns:cx6="http://schemas.microsoft.com/office/drawing/2016/5/12/chartex" xmlns:cx7="http://schemas.microsoft.com/office/drawing/2016/5/13/chartex" xmlns:cx8="http://schemas.microsoft.com/office/drawing/2016/5/14/chartex" xmlns:mc="http://schemas.openxmlformats.org/markup-compatibility/2006" xmlns:aink="http://schemas.microsoft.com/office/drawing/2016/ink" xmlns:am3d="http://schemas.microsoft.com/office/drawing/2017/model3d" xmlns:o="urn:schemas-microsoft-com:office:office" xmlns:oel="http://schemas.microsoft.com/office/2019/extlst" xmlns:r="http://schemas.openxmlformats.org/officeDocument/2006/relationships" xmlns:m="http://schemas.openxmlformats.org/officeDocument/2006/math" xmlns:v="urn:schemas-microsoft-com:vml" xmlns:wp14="http://schemas.microsoft.com/office/word/2010/wordprocessingDrawing" xmlns:wp="http://schemas.openxmlformats.org/drawingml/2006/wordprocessingDrawing" xmlns:w10="urn:schemas-microsoft-com:office:word" xmlns:w="http://schemas.openxmlformats.org/wordprocessingml/2006/main" xmlns:w14="http://schemas.microsoft.com/office/word/2010/wordml" xmlns:w15="http://schemas.microsoft.com/office/word/2012/wordml" xmlns:w16cex="http://schemas.microsoft.com/office/word/2018/wordml/cex" xmlns:w16cid="http://schemas.microsoft.com/office/word/2016/wordml/cid" xmlns:w16="http://schemas.microsoft.com/office/word/2018/wordml" xmlns:w16du="http://schemas.microsoft.com/office/word/2023/wordml/word16du" xmlns:w16sdtdh="http://schemas.microsoft.com/office/word/2020/wordml/sdtdatahash" xmlns:w16se="http://schemas.microsoft.com/office/word/2015/wordml/symex" xmlns:wpg="http://schemas.microsoft.com/office/word/2010/wordprocessingGroup" xmlns:wpi="http://schemas.microsoft.com/office/word/2010/wordprocessingInk" xmlns:wne="http://schemas.microsoft.com/office/word/2006/wordml" xmlns:wps="http://schemas.microsoft.com/office/word/2010/wordprocessingShape" mc:Ignorable="w14 w15 w16se w16cid w16 w16cex w16sdtdh w16du wp14">
   <w:body>
     <w:p>
-      <w:r>
-        <w:rPr>
-          <w:noProof/>
+      <w:pPr>
+        <w:jc w:val="center"/>
+        <w:rPr>
+          <w:rFonts w:ascii="Playbill" w:hAnsi="Playbill"/>
+          <w:color w:val="8EAADB" w:themeColor="accent1" w:themeTint="99"/>
+          <w:sz w:val="200"/>
+          <w:szCs w:val="200"/>
+        </w:rPr>
+      </w:pPr>
+      <w:r>
+        <w:rPr>
+          <w:rFonts w:ascii="Playbill" w:hAnsi="Playbill"/>
+          <w:color w:val="8EAADB" w:themeColor="accent1" w:themeTint="99"/>
+          <w:sz w:val="200"/>
+          <w:szCs w:val="200"/>
+        </w:rPr>
+        <w:t>IMPLEMENTACIÓN</w:t>
+      </w:r>
+    </w:p>
+    <w:p>
+      <w:pPr>
+        <w:jc w:val="center"/>
+        <w:rPr>
+          <w:rFonts w:ascii="Playbill" w:hAnsi="Playbill"/>
+          <w:b/>
+          <w:bCs/>
+          <w:i/>
+          <w:iCs/>
+          <w:sz w:val="200"/>
+          <w:szCs w:val="200"/>
+          <w14:textOutline w14:w="12700" w14:cap="flat" w14:cmpd="sng" w14:algn="ctr">
+            <w14:solidFill>
+              <w14:schemeClr w14:val="accent4"/>
+            </w14:solidFill>
+            <w14:prstDash w14:val="solid"/>
+            <w14:round/>
+          </w14:textOutline>
+          <w14:textFill>
+            <w14:gradFill>
+              <w14:gsLst>
+                <w14:gs w14:pos="0">
+                  <w14:schemeClr w14:val="accent4"/>
+                </w14:gs>
+                <w14:gs w14:pos="4000">
+                  <w14:schemeClr w14:val="accent4">
+                    <w14:lumMod w14:val="60000"/>
+                    <w14:lumOff w14:val="40000"/>
+                  </w14:schemeClr>
+                </w14:gs>
+                <w14:gs w14:pos="87000">
+                  <w14:schemeClr w14:val="accent4">
+                    <w14:lumMod w14:val="20000"/>
+                    <w14:lumOff w14:val="80000"/>
+                  </w14:schemeClr>
+                </w14:gs>
+              </w14:gsLst>
+              <w14:lin w14:ang="5400000" w14:scaled="0"/>
+            </w14:gradFill>
+          </w14:textFill>
+        </w:rPr>
+      </w:pPr>
+      <w:r>
+        <w:rPr>
+          <w:rFonts w:ascii="Playbill" w:hAnsi="Playbill"/>
+          <w:b/>
+          <w:bCs/>
+          <w:i/>
+          <w:iCs/>
+          <w:sz w:val="200"/>
+          <w:szCs w:val="200"/>
+          <w14:textOutline w14:w="12700" w14:cap="flat" w14:cmpd="sng" w14:algn="ctr">
+            <w14:solidFill>
+              <w14:schemeClr w14:val="accent4"/>
+            </w14:solidFill>
+            <w14:prstDash w14:val="solid"/>
+            <w14:round/>
+          </w14:textOutline>
+          <w14:textFill>
+            <w14:gradFill>
+              <w14:gsLst>
+                <w14:gs w14:pos="0">
+                  <w14:schemeClr w14:val="accent4"/>
+                </w14:gs>
+                <w14:gs w14:pos="4000">
+                  <w14:schemeClr w14:val="accent4">
+                    <w14:lumMod w14:val="60000"/>
+                    <w14:lumOff w14:val="40000"/>
+                  </w14:schemeClr>
+                </w14:gs>
+                <w14:gs w14:pos="87000">
+                  <w14:schemeClr w14:val="accent4">
+                    <w14:lumMod w14:val="20000"/>
+                    <w14:lumOff w14:val="80000"/>
+                  </w14:schemeClr>
+                </w14:gs>
+              </w14:gsLst>
+              <w14:lin w14:ang="5400000" w14:scaled="0"/>
+            </w14:gradFill>
+          </w14:textFill>
+        </w:rPr>
+        <w:t>“LA TABERNA DE MOE”</w:t>
+      </w:r>
+    </w:p>
+    <w:p>
+      <w:pPr>
+        <w:jc w:val="center"/>
+        <w:rPr>
+          <w:rFonts w:ascii="Playbill" w:hAnsi="Playbill"/>
+          <w:b/>
+          <w:bCs/>
+          <w:i/>
+          <w:iCs/>
+          <w:sz w:val="200"/>
+          <w:szCs w:val="200"/>
+          <w14:textOutline w14:w="12700" w14:cap="flat" w14:cmpd="sng" w14:algn="ctr">
+            <w14:solidFill>
+              <w14:schemeClr w14:val="accent4"/>
+            </w14:solidFill>
+            <w14:prstDash w14:val="solid"/>
+            <w14:round/>
+          </w14:textOutline>
+          <w14:textFill>
+            <w14:gradFill>
+              <w14:gsLst>
+                <w14:gs w14:pos="0">
+                  <w14:schemeClr w14:val="accent4"/>
+                </w14:gs>
+                <w14:gs w14:pos="4000">
+                  <w14:schemeClr w14:val="accent4">
+                    <w14:lumMod w14:val="60000"/>
+                    <w14:lumOff w14:val="40000"/>
+                  </w14:schemeClr>
+                </w14:gs>
+                <w14:gs w14:pos="87000">
+                  <w14:schemeClr w14:val="accent4">
+                    <w14:lumMod w14:val="20000"/>
+                    <w14:lumOff w14:val="80000"/>
+                  </w14:schemeClr>
+                </w14:gs>
+              </w14:gsLst>
+              <w14:lin w14:ang="5400000" w14:scaled="0"/>
+            </w14:gradFill>
+          </w14:textFill>
+        </w:rPr>
+      </w:pPr>
+      <w:r>
+        <w:rPr>
+          <w:rFonts w:ascii="Playbill" w:hAnsi="Playbill"/>
+          <w:b/>
+          <w:bCs/>
+          <w:i/>
+          <w:iCs/>
+          <w:noProof/>
+          <w:sz w:val="200"/>
+          <w:szCs w:val="200"/>
+          <w14:textOutline w14:w="12700" w14:cap="flat" w14:cmpd="sng" w14:algn="ctr">
+            <w14:solidFill>
+              <w14:schemeClr w14:val="accent4"/>
+            </w14:solidFill>
+            <w14:prstDash w14:val="solid"/>
+            <w14:round/>
+          </w14:textOutline>
+          <w14:textFill>
+            <w14:gradFill>
+              <w14:gsLst>
+                <w14:gs w14:pos="0">
+                  <w14:schemeClr w14:val="accent4"/>
+                </w14:gs>
+                <w14:gs w14:pos="4000">
+                  <w14:schemeClr w14:val="accent4">
+                    <w14:lumMod w14:val="60000"/>
+                    <w14:lumOff w14:val="40000"/>
+                  </w14:schemeClr>
+                </w14:gs>
+                <w14:gs w14:pos="87000">
+                  <w14:schemeClr w14:val="accent4">
+                    <w14:lumMod w14:val="20000"/>
+                    <w14:lumOff w14:val="80000"/>
+                  </w14:schemeClr>
+                </w14:gs>
+              </w14:gsLst>
+              <w14:lin w14:ang="5400000" w14:scaled="0"/>
+            </w14:gradFill>
+          </w14:textFill>
         </w:rPr>
         <w:drawing>
-          <wp:anchor distT="0" distB="0" distL="114300" distR="114300" simplePos="0" relativeHeight="251659264" behindDoc="0" locked="0" layoutInCell="1" allowOverlap="1" wp14:anchorId="3DBBD6A5" wp14:editId="6917F89C">
+          <wp:anchor distT="0" distB="0" distL="114300" distR="114300" simplePos="0" relativeHeight="251662336" behindDoc="0" locked="0" layoutInCell="1" allowOverlap="1" wp14:anchorId="193AF3FF" wp14:editId="1FABD1EC">
             <wp:simplePos x="0" y="0"/>
-            <wp:positionH relativeFrom="column">
-              <wp:posOffset>-285750</wp:posOffset>
+            <wp:positionH relativeFrom="page">
+              <wp:posOffset>-162560</wp:posOffset>
             </wp:positionH>
             <wp:positionV relativeFrom="paragraph">
-              <wp:posOffset>4552950</wp:posOffset>
+              <wp:posOffset>3619</wp:posOffset>
             </wp:positionV>
-            <wp:extent cx="7210425" cy="4095750"/>
-            <wp:effectExtent l="0" t="0" r="9525" b="0"/>
-            <wp:wrapThrough wrapText="bothSides">
+            <wp:extent cx="8173069" cy="5859780"/>
+            <wp:effectExtent l="0" t="0" r="0" b="7620"/>
+            <wp:wrapNone/>
+            <wp:docPr id="309619941" name="Picture 1"/>
+            <wp:cNvGraphicFramePr>
+              <a:graphicFrameLocks xmlns:a="http://schemas.openxmlformats.org/drawingml/2006/main" noChangeAspect="1"/>
+            </wp:cNvGraphicFramePr>
+            <a:graphic xmlns:a="http://schemas.openxmlformats.org/drawingml/2006/main">
+              <a:graphicData uri="http://schemas.openxmlformats.org/drawingml/2006/picture">
+                <pic:pic xmlns:pic="http://schemas.openxmlformats.org/drawingml/2006/picture">
+                  <pic:nvPicPr>
+                    <pic:cNvPr id="0" name="Picture 2"/>
+                    <pic:cNvPicPr>
+                      <a:picLocks noChangeAspect="1" noChangeArrowheads="1"/>
+                    </pic:cNvPicPr>
+                  </pic:nvPicPr>
+                  <pic:blipFill>
+                    <a:blip r:embed="rId6">
+                      <a:extLst>
+                        <a:ext uri="{28A0092B-C50C-407E-A947-70E740481C1C}">
+                          <a14:useLocalDpi xmlns:a14="http://schemas.microsoft.com/office/drawing/2010/main" val="0"/>
+                        </a:ext>
+                      </a:extLst>
+                    </a:blip>
+                    <a:srcRect/>
+                    <a:stretch>
+                      <a:fillRect/>
+                    </a:stretch>
+                  </pic:blipFill>
+                  <pic:spPr bwMode="auto">
+                    <a:xfrm>
+                      <a:off x="0" y="0"/>
+                      <a:ext cx="8173069" cy="5859780"/>
+                    </a:xfrm>
+                    <a:prstGeom prst="rect">
+                      <a:avLst/>
+                    </a:prstGeom>
+                    <a:noFill/>
+                  </pic:spPr>
+                </pic:pic>
+              </a:graphicData>
+            </a:graphic>
+            <wp14:sizeRelH relativeFrom="page">
+              <wp14:pctWidth>0</wp14:pctWidth>
+            </wp14:sizeRelH>
+            <wp14:sizeRelV relativeFrom="page">
+              <wp14:pctHeight>0</wp14:pctHeight>
+            </wp14:sizeRelV>
+          </wp:anchor>
+        </w:drawing>
+      </w:r>
+      <w:proofErr w:type="spellStart"/>
+      <w:r>
+        <w:rPr>
+          <w:rFonts w:ascii="Playbill" w:hAnsi="Playbill"/>
+          <w:b/>
+          <w:bCs/>
+          <w:i/>
+          <w:iCs/>
+          <w:sz w:val="200"/>
+          <w:szCs w:val="200"/>
+          <w14:textOutline w14:w="12700" w14:cap="flat" w14:cmpd="sng" w14:algn="ctr">
+            <w14:solidFill>
+              <w14:schemeClr w14:val="accent4"/>
+            </w14:solidFill>
+            <w14:prstDash w14:val="solid"/>
+            <w14:round/>
+          </w14:textOutline>
+          <w14:textFill>
+            <w14:gradFill>
+              <w14:gsLst>
+                <w14:gs w14:pos="0">
+                  <w14:schemeClr w14:val="accent4"/>
+                </w14:gs>
+                <w14:gs w14:pos="4000">
+                  <w14:schemeClr w14:val="accent4">
+                    <w14:lumMod w14:val="60000"/>
+                    <w14:lumOff w14:val="40000"/>
+                  </w14:schemeClr>
+                </w14:gs>
+                <w14:gs w14:pos="87000">
+                  <w14:schemeClr w14:val="accent4">
+                    <w14:lumMod w14:val="20000"/>
+                    <w14:lumOff w14:val="80000"/>
+                  </w14:schemeClr>
+                </w14:gs>
+              </w14:gsLst>
+              <w14:lin w14:ang="5400000" w14:scaled="0"/>
+            </w14:gradFill>
+          </w14:textFill>
+        </w:rPr>
+        <w:t>ddddd</w:t>
+      </w:r>
+      <w:proofErr w:type="spellEnd"/>
+    </w:p>
+    <w:p/>
+    <w:p/>
+    <w:p/>
+    <w:p/>
+    <w:p>
+      <w:pPr>
+        <w:jc w:val="both"/>
+        <w:rPr>
+          <w:rFonts w:ascii="Courier New" w:hAnsi="Courier New" w:cs="Courier New"/>
+          <w:sz w:val="20"/>
+          <w:szCs w:val="20"/>
+        </w:rPr>
+      </w:pPr>
+      <w:r>
+        <w:rPr>
+          <w:rFonts w:ascii="Courier New" w:hAnsi="Courier New" w:cs="Courier New"/>
+          <w:noProof/>
+          <w:sz w:val="20"/>
+          <w:szCs w:val="20"/>
+        </w:rPr>
+        <w:lastRenderedPageBreak/>
+        <w:drawing>
+          <wp:anchor distT="0" distB="0" distL="114300" distR="114300" simplePos="0" relativeHeight="251658240" behindDoc="1" locked="0" layoutInCell="1" allowOverlap="1" wp14:anchorId="1F9ED28B" wp14:editId="73E15C1A">
+            <wp:simplePos x="0" y="0"/>
+            <wp:positionH relativeFrom="margin">
+              <wp:align>right</wp:align>
+            </wp:positionH>
+            <wp:positionV relativeFrom="paragraph">
+              <wp:posOffset>434340</wp:posOffset>
+            </wp:positionV>
+            <wp:extent cx="6644640" cy="4162425"/>
+            <wp:effectExtent l="0" t="0" r="3810" b="9525"/>
+            <wp:wrapTight wrapText="bothSides">
               <wp:wrapPolygon edited="0">
                 <wp:start x="0" y="0"/>
-                <wp:lineTo x="0" y="21500"/>
-                <wp:lineTo x="21571" y="21500"/>
-                <wp:lineTo x="21571" y="0"/>
+                <wp:lineTo x="0" y="21551"/>
+                <wp:lineTo x="21550" y="21551"/>
+                <wp:lineTo x="21550" y="0"/>
                 <wp:lineTo x="0" y="0"/>
               </wp:wrapPolygon>
-            </wp:wrapThrough>
-            <wp:docPr id="1" name="Imagen 1"/>
+            </wp:wrapTight>
+            <wp:docPr id="3" name="Imagen 3"/>
             <wp:cNvGraphicFramePr>
               <a:graphicFrameLocks xmlns:a="http://schemas.openxmlformats.org/drawingml/2006/main" noChangeAspect="1"/>
             </wp:cNvGraphicFramePr>
@@ -39,7 +345,7 @@
                     <pic:cNvPicPr/>
                   </pic:nvPicPr>
                   <pic:blipFill>
-                    <a:blip r:embed="rId4" cstate="print">
+                    <a:blip r:embed="rId7" cstate="print">
                       <a:extLst>
                         <a:ext uri="{28A0092B-C50C-407E-A947-70E740481C1C}">
                           <a14:useLocalDpi xmlns:a14="http://schemas.microsoft.com/office/drawing/2010/main" val="0"/>
@@ -53,7 +359,7 @@
                   <pic:spPr>
                     <a:xfrm>
                       <a:off x="0" y="0"/>
-                      <a:ext cx="7210425" cy="4095750"/>
+                      <a:ext cx="6644640" cy="4162425"/>
                     </a:xfrm>
                     <a:prstGeom prst="rect">
                       <a:avLst/>
@@ -73,29 +379,97 @@
       </w:r>
       <w:r>
         <w:rPr>
-          <w:noProof/>
+          <w:rFonts w:ascii="Courier New" w:hAnsi="Courier New" w:cs="Courier New"/>
+          <w:sz w:val="20"/>
+          <w:szCs w:val="20"/>
+        </w:rPr>
+        <w:t xml:space="preserve">En este </w:t>
+      </w:r>
+      <w:r>
+        <w:rPr>
+          <w:rFonts w:ascii="Courier New" w:hAnsi="Courier New" w:cs="Courier New"/>
+          <w:sz w:val="20"/>
+          <w:szCs w:val="20"/>
+        </w:rPr>
+        <w:t>módulo</w:t>
+      </w:r>
+      <w:r>
+        <w:rPr>
+          <w:rFonts w:ascii="Courier New" w:hAnsi="Courier New" w:cs="Courier New"/>
+          <w:sz w:val="20"/>
+          <w:szCs w:val="20"/>
+        </w:rPr>
+        <w:t xml:space="preserve"> añadiremos nuestra nueva compañía que deseamos implementar que en nuestro caso será </w:t>
+      </w:r>
+      <w:r>
+        <w:rPr>
+          <w:rFonts w:ascii="Courier New" w:hAnsi="Courier New" w:cs="Courier New"/>
+          <w:b/>
+          <w:bCs/>
+          <w:sz w:val="20"/>
+          <w:szCs w:val="20"/>
+        </w:rPr>
+        <w:t>“</w:t>
+      </w:r>
+      <w:r>
+        <w:rPr>
+          <w:rFonts w:ascii="Courier New" w:hAnsi="Courier New" w:cs="Courier New"/>
+          <w:b/>
+          <w:bCs/>
+          <w:sz w:val="20"/>
+          <w:szCs w:val="20"/>
+        </w:rPr>
+        <w:t>la tab</w:t>
+      </w:r>
+      <w:r>
+        <w:rPr>
+          <w:rFonts w:ascii="Courier New" w:hAnsi="Courier New" w:cs="Courier New"/>
+          <w:b/>
+          <w:bCs/>
+          <w:sz w:val="20"/>
+          <w:szCs w:val="20"/>
+        </w:rPr>
+        <w:t>erna de moe”</w:t>
+      </w:r>
+    </w:p>
+    <w:p/>
+    <w:p>
+      <w:pPr>
+        <w:jc w:val="both"/>
+        <w:rPr>
+          <w:rFonts w:ascii="Courier New" w:hAnsi="Courier New" w:cs="Courier New"/>
+          <w:sz w:val="20"/>
+          <w:szCs w:val="20"/>
+        </w:rPr>
+      </w:pPr>
+      <w:r>
+        <w:rPr>
+          <w:rFonts w:ascii="Courier New" w:hAnsi="Courier New" w:cs="Courier New"/>
+          <w:noProof/>
+          <w:sz w:val="20"/>
+          <w:szCs w:val="20"/>
         </w:rPr>
         <w:drawing>
-          <wp:anchor distT="0" distB="0" distL="114300" distR="114300" simplePos="0" relativeHeight="251658240" behindDoc="0" locked="0" layoutInCell="1" allowOverlap="1" wp14:anchorId="1F9ED28B" wp14:editId="29A31ABD">
+          <wp:anchor distT="0" distB="0" distL="114300" distR="114300" simplePos="0" relativeHeight="251659264" behindDoc="0" locked="0" layoutInCell="1" allowOverlap="1" wp14:anchorId="3DBBD6A5" wp14:editId="044F5E4D">
             <wp:simplePos x="0" y="0"/>
             <wp:positionH relativeFrom="margin">
-              <wp:align>center</wp:align>
+              <wp:align>right</wp:align>
             </wp:positionH>
             <wp:positionV relativeFrom="paragraph">
-              <wp:posOffset>0</wp:posOffset>
+              <wp:posOffset>342265</wp:posOffset>
             </wp:positionV>
-            <wp:extent cx="7258050" cy="4162425"/>
-            <wp:effectExtent l="0" t="0" r="0" b="9525"/>
+            <wp:extent cx="6644640" cy="4095750"/>
+            <wp:effectExtent l="0" t="0" r="3810" b="0"/>
             <wp:wrapThrough wrapText="bothSides">
               <wp:wrapPolygon edited="0">
                 <wp:start x="0" y="0"/>
-                <wp:lineTo x="0" y="21551"/>
-                <wp:lineTo x="21543" y="21551"/>
-                <wp:lineTo x="21543" y="0"/>
+                <wp:lineTo x="0" y="21500"/>
+                <wp:lineTo x="21550" y="21500"/>
+                <wp:lineTo x="21550" y="0"/>
                 <wp:lineTo x="0" y="0"/>
               </wp:wrapPolygon>
             </wp:wrapThrough>
-            <wp:docPr id="3" name="Imagen 3"/>
+            <wp:docPr id="1" name="Imagen 1"/>
             <wp:cNvGraphicFramePr>
               <a:graphicFrameLocks xmlns:a="http://schemas.openxmlformats.org/drawingml/2006/main" noChangeAspect="1"/>
             </wp:cNvGraphicFramePr>
@@ -107,7 +481,7 @@
                     <pic:cNvPicPr/>
                   </pic:nvPicPr>
                   <pic:blipFill>
-                    <a:blip r:embed="rId5" cstate="print">
+                    <a:blip r:embed="rId8" cstate="print">
                       <a:extLst>
                         <a:ext uri="{28A0092B-C50C-407E-A947-70E740481C1C}">
                           <a14:useLocalDpi xmlns:a14="http://schemas.microsoft.com/office/drawing/2010/main" val="0"/>
@@ -121,7 +495,7 @@
                   <pic:spPr>
                     <a:xfrm>
                       <a:off x="0" y="0"/>
-                      <a:ext cx="7258050" cy="4162425"/>
+                      <a:ext cx="6644640" cy="4095750"/>
                     </a:xfrm>
                     <a:prstGeom prst="rect">
                       <a:avLst/>
@@ -139,34 +513,56 @@
           </wp:anchor>
         </w:drawing>
       </w:r>
-    </w:p>
-    <w:p/>
-    <w:p/>
-    <w:p/>
-    <w:p/>
-    <w:p>
+      <w:r>
+        <w:rPr>
+          <w:rFonts w:ascii="Courier New" w:hAnsi="Courier New" w:cs="Courier New"/>
+          <w:sz w:val="20"/>
+          <w:szCs w:val="20"/>
+        </w:rPr>
+        <w:t xml:space="preserve">Primeramente, activamos el módulo de </w:t>
+      </w:r>
+      <w:r>
+        <w:rPr>
+          <w:rFonts w:ascii="Courier New" w:hAnsi="Courier New" w:cs="Courier New"/>
+          <w:i/>
+          <w:iCs/>
+          <w:sz w:val="20"/>
+          <w:szCs w:val="20"/>
+        </w:rPr>
+        <w:t xml:space="preserve">FACTURACIÓN </w:t>
+      </w:r>
+    </w:p>
+    <w:p>
+      <w:pPr>
+        <w:jc w:val="both"/>
+        <w:rPr>
+          <w:rFonts w:ascii="Courier New" w:hAnsi="Courier New" w:cs="Courier New"/>
+          <w:sz w:val="20"/>
+          <w:szCs w:val="20"/>
+        </w:rPr>
+      </w:pPr>
       <w:r>
         <w:rPr>
           <w:noProof/>
         </w:rPr>
         <w:lastRenderedPageBreak/>
         <w:drawing>
-          <wp:anchor distT="0" distB="0" distL="114300" distR="114300" simplePos="0" relativeHeight="251660288" behindDoc="0" locked="0" layoutInCell="1" allowOverlap="1" wp14:anchorId="082F1317" wp14:editId="31512D8D">
+          <wp:anchor distT="0" distB="0" distL="114300" distR="114300" simplePos="0" relativeHeight="251660288" behindDoc="0" locked="0" layoutInCell="1" allowOverlap="1" wp14:anchorId="082F1317" wp14:editId="05A41F3F">
             <wp:simplePos x="0" y="0"/>
             <wp:positionH relativeFrom="margin">
-              <wp:posOffset>-295275</wp:posOffset>
+              <wp:align>right</wp:align>
             </wp:positionH>
             <wp:positionV relativeFrom="paragraph">
-              <wp:posOffset>0</wp:posOffset>
+              <wp:posOffset>411480</wp:posOffset>
             </wp:positionV>
-            <wp:extent cx="7239000" cy="3962400"/>
+            <wp:extent cx="6637020" cy="3962400"/>
             <wp:effectExtent l="0" t="0" r="0" b="0"/>
             <wp:wrapThrough wrapText="bothSides">
               <wp:wrapPolygon edited="0">
                 <wp:start x="0" y="0"/>
                 <wp:lineTo x="0" y="21496"/>
-                <wp:lineTo x="21543" y="21496"/>
-                <wp:lineTo x="21543" y="0"/>
+                <wp:lineTo x="21513" y="21496"/>
+                <wp:lineTo x="21513" y="0"/>
                 <wp:lineTo x="0" y="0"/>
               </wp:wrapPolygon>
             </wp:wrapThrough>
@@ -182,7 +578,7 @@
                     <pic:cNvPicPr/>
                   </pic:nvPicPr>
                   <pic:blipFill>
-                    <a:blip r:embed="rId6" cstate="print">
+                    <a:blip r:embed="rId9" cstate="print">
                       <a:extLst>
                         <a:ext uri="{28A0092B-C50C-407E-A947-70E740481C1C}">
                           <a14:useLocalDpi xmlns:a14="http://schemas.microsoft.com/office/drawing/2010/main" val="0"/>
@@ -196,7 +592,7 @@
                   <pic:spPr>
                     <a:xfrm>
                       <a:off x="0" y="0"/>
-                      <a:ext cx="7239000" cy="3962400"/>
+                      <a:ext cx="6637020" cy="3962400"/>
                     </a:xfrm>
                     <a:prstGeom prst="rect">
                       <a:avLst/>
@@ -214,32 +610,65 @@
           </wp:anchor>
         </w:drawing>
       </w:r>
-    </w:p>
-    <w:p>
-      <w:r>
-        <w:rPr>
-          <w:noProof/>
+      <w:r>
+        <w:rPr>
+          <w:rFonts w:ascii="Courier New" w:hAnsi="Courier New" w:cs="Courier New"/>
+          <w:sz w:val="20"/>
+          <w:szCs w:val="20"/>
+        </w:rPr>
+        <w:t xml:space="preserve">Dentro de aplicaciones si buscamos instalado, nos saldrá todos los módulos que tenemos instalados para usar en nuestra compañía </w:t>
+      </w:r>
+    </w:p>
+    <w:p>
+      <w:pPr>
+        <w:rPr>
+          <w:rFonts w:ascii="Courier New" w:hAnsi="Courier New" w:cs="Courier New"/>
+        </w:rPr>
+      </w:pPr>
+    </w:p>
+    <w:p>
+      <w:pPr>
+        <w:rPr>
+          <w:rFonts w:ascii="Courier New" w:hAnsi="Courier New" w:cs="Courier New"/>
+          <w:sz w:val="20"/>
+          <w:szCs w:val="20"/>
+        </w:rPr>
+      </w:pPr>
+      <w:r>
+        <w:rPr>
+          <w:rFonts w:ascii="Courier New" w:hAnsi="Courier New" w:cs="Courier New"/>
+          <w:sz w:val="20"/>
+          <w:szCs w:val="20"/>
+        </w:rPr>
+        <w:t>Dentro de los ajustes deberíamos cambiar la localización fiscal al país en el que esta o tributa la compañía</w:t>
+      </w:r>
+    </w:p>
+    <w:p>
+      <w:pPr>
+        <w:rPr>
+          <w:rFonts w:ascii="Courier New" w:hAnsi="Courier New" w:cs="Courier New"/>
+          <w:sz w:val="20"/>
+          <w:szCs w:val="20"/>
+        </w:rPr>
+      </w:pPr>
+      <w:r>
+        <w:rPr>
+          <w:noProof/>
+          <w:sz w:val="20"/>
+          <w:szCs w:val="20"/>
         </w:rPr>
         <w:drawing>
-          <wp:anchor distT="0" distB="0" distL="114300" distR="114300" simplePos="0" relativeHeight="251661312" behindDoc="0" locked="0" layoutInCell="1" allowOverlap="1" wp14:anchorId="57C4958D" wp14:editId="279432FE">
+          <wp:anchor distT="0" distB="0" distL="114300" distR="114300" simplePos="0" relativeHeight="251661312" behindDoc="0" locked="0" layoutInCell="1" allowOverlap="1" wp14:anchorId="57C4958D" wp14:editId="583F0B5F">
             <wp:simplePos x="0" y="0"/>
             <wp:positionH relativeFrom="margin">
-              <wp:align>right</wp:align>
+              <wp:align>left</wp:align>
             </wp:positionH>
             <wp:positionV relativeFrom="paragraph">
-              <wp:posOffset>276860</wp:posOffset>
+              <wp:posOffset>114300</wp:posOffset>
             </wp:positionV>
             <wp:extent cx="6645910" cy="3738245"/>
             <wp:effectExtent l="0" t="0" r="2540" b="0"/>
-            <wp:wrapThrough wrapText="bothSides">
-              <wp:wrapPolygon edited="0">
-                <wp:start x="0" y="0"/>
-                <wp:lineTo x="0" y="21464"/>
-                <wp:lineTo x="21546" y="21464"/>
-                <wp:lineTo x="21546" y="0"/>
-                <wp:lineTo x="0" y="0"/>
-              </wp:wrapPolygon>
-            </wp:wrapThrough>
+            <wp:wrapNone/>
             <wp:docPr id="5" name="Imagen 5"/>
             <wp:cNvGraphicFramePr>
               <a:graphicFrameLocks xmlns:a="http://schemas.openxmlformats.org/drawingml/2006/main" noChangeAspect="1"/>
@@ -252,7 +681,7 @@
                     <pic:cNvPicPr/>
                   </pic:nvPicPr>
                   <pic:blipFill>
-                    <a:blip r:embed="rId7" cstate="print">
+                    <a:blip r:embed="rId10" cstate="print">
                       <a:extLst>
                         <a:ext uri="{28A0092B-C50C-407E-A947-70E740481C1C}">
                           <a14:useLocalDpi xmlns:a14="http://schemas.microsoft.com/office/drawing/2010/main" val="0"/>
@@ -285,156 +714,191 @@
         </w:drawing>
       </w:r>
     </w:p>
+    <w:p>
+      <w:pPr>
+        <w:rPr>
+          <w:sz w:val="20"/>
+          <w:szCs w:val="20"/>
+        </w:rPr>
+      </w:pPr>
+    </w:p>
+    <w:p>
+      <w:pPr>
+        <w:rPr>
+          <w:sz w:val="20"/>
+          <w:szCs w:val="20"/>
+        </w:rPr>
+      </w:pPr>
+    </w:p>
     <w:p/>
     <w:p/>
+    <w:p>
+      <w:r>
+        <w:rPr>
+          <w:noProof/>
+        </w:rPr>
+        <mc:AlternateContent>
+          <mc:Choice Requires="wps">
+            <w:drawing>
+              <wp:anchor distT="0" distB="0" distL="114300" distR="114300" simplePos="0" relativeHeight="251663360" behindDoc="0" locked="0" layoutInCell="1" allowOverlap="1" wp14:anchorId="45B19CD4" wp14:editId="7A214B89">
+                <wp:simplePos x="0" y="0"/>
+                <wp:positionH relativeFrom="column">
+                  <wp:posOffset>1889760</wp:posOffset>
+                </wp:positionH>
+                <wp:positionV relativeFrom="paragraph">
+                  <wp:posOffset>43180</wp:posOffset>
+                </wp:positionV>
+                <wp:extent cx="982980" cy="293370"/>
+                <wp:effectExtent l="38100" t="38100" r="26670" b="30480"/>
+                <wp:wrapNone/>
+                <wp:docPr id="455740381" name="Straight Arrow Connector 2"/>
+                <wp:cNvGraphicFramePr/>
+                <a:graphic xmlns:a="http://schemas.openxmlformats.org/drawingml/2006/main">
+                  <a:graphicData uri="http://schemas.microsoft.com/office/word/2010/wordprocessingShape">
+                    <wps:wsp>
+                      <wps:cNvCnPr/>
+                      <wps:spPr>
+                        <a:xfrm flipH="1" flipV="1">
+                          <a:off x="0" y="0"/>
+                          <a:ext cx="982980" cy="293370"/>
+                        </a:xfrm>
+                        <a:prstGeom prst="straightConnector1">
+                          <a:avLst/>
+                        </a:prstGeom>
+                        <a:ln>
+                          <a:tailEnd type="triangle"/>
+                        </a:ln>
+                      </wps:spPr>
+                      <wps:style>
+                        <a:lnRef idx="1">
+                          <a:schemeClr val="accent1"/>
+                        </a:lnRef>
+                        <a:fillRef idx="0">
+                          <a:schemeClr val="accent1"/>
+                        </a:fillRef>
+                        <a:effectRef idx="0">
+                          <a:schemeClr val="accent1"/>
+                        </a:effectRef>
+                        <a:fontRef idx="minor">
+                          <a:schemeClr val="tx1"/>
+                        </a:fontRef>
+                      </wps:style>
+                      <wps:bodyPr/>
+                    </wps:wsp>
+                  </a:graphicData>
+                </a:graphic>
+                <wp14:sizeRelH relativeFrom="margin">
+                  <wp14:pctWidth>0</wp14:pctWidth>
+                </wp14:sizeRelH>
+                <wp14:sizeRelV relativeFrom="margin">
+                  <wp14:pctHeight>0</wp14:pctHeight>
+                </wp14:sizeRelV>
+              </wp:anchor>
+            </w:drawing>
+          </mc:Choice>
+          <mc:Fallback>
+            <w:pict>
+              <v:shapetype w14:anchorId="1A9CDC7A" id="_x0000_t32" coordsize="21600,21600" o:spt="32" o:oned="t" path="m,l21600,21600e" filled="f">
+                <v:path arrowok="t" fillok="f" o:connecttype="none"/>
+                <o:lock v:ext="edit" shapetype="t"/>
+              </v:shapetype>
+              <v:shape id="Straight Arrow Connector 2" o:spid="_x0000_s1026" type="#_x0000_t32" style="position:absolute;margin-left:148.8pt;margin-top:3.4pt;width:77.4pt;height:23.1pt;flip:x y;z-index:251663360;visibility:visible;mso-wrap-style:square;mso-width-percent:0;mso-height-percent:0;mso-wrap-distance-left:9pt;mso-wrap-distance-top:0;mso-wrap-distance-right:9pt;mso-wrap-distance-bottom:0;mso-position-horizontal:absolute;mso-position-horizontal-relative:text;mso-position-vertical:absolute;mso-position-vertical-relative:text;mso-width-percent:0;mso-height-percent:0;mso-width-relative:margin;mso-height-relative:margin" o:gfxdata="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" strokecolor="#4472c4 [3204]" strokeweight=".5pt">
+                <v:stroke endarrow="block" joinstyle="miter"/>
+              </v:shape>
+            </w:pict>
+          </mc:Fallback>
+        </mc:AlternateContent>
+      </w:r>
+    </w:p>
     <w:p/>
     <w:p/>
-    <w:p/>
-    <w:p>
-      <w:r>
-        <w:rPr>
-          <w:noProof/>
+    <w:p>
+      <w:pPr>
+        <w:rPr>
+          <w:noProof/>
+        </w:rPr>
+      </w:pPr>
+    </w:p>
+    <w:p>
+      <w:pPr>
+        <w:rPr>
+          <w:noProof/>
+        </w:rPr>
+      </w:pPr>
+    </w:p>
+    <w:p>
+      <w:pPr>
+        <w:rPr>
+          <w:noProof/>
+        </w:rPr>
+      </w:pPr>
+    </w:p>
+    <w:p>
+      <w:pPr>
+        <w:rPr>
+          <w:noProof/>
+        </w:rPr>
+      </w:pPr>
+    </w:p>
+    <w:p>
+      <w:pPr>
+        <w:rPr>
+          <w:noProof/>
+        </w:rPr>
+      </w:pPr>
+    </w:p>
+    <w:p>
+      <w:pPr>
+        <w:rPr>
+          <w:noProof/>
+        </w:rPr>
+      </w:pPr>
+    </w:p>
+    <w:p>
+      <w:pPr>
+        <w:rPr>
+          <w:noProof/>
+        </w:rPr>
+      </w:pPr>
+    </w:p>
+    <w:p>
+      <w:pPr>
+        <w:rPr>
+          <w:noProof/>
+        </w:rPr>
+      </w:pPr>
+    </w:p>
+    <w:p>
+      <w:pPr>
+        <w:jc w:val="both"/>
+        <w:rPr>
+          <w:rFonts w:ascii="Courier New" w:hAnsi="Courier New" w:cs="Courier New"/>
+          <w:noProof/>
+          <w:sz w:val="20"/>
+          <w:szCs w:val="20"/>
+        </w:rPr>
+      </w:pPr>
+      <w:r>
+        <w:rPr>
+          <w:rFonts w:ascii="Courier New" w:hAnsi="Courier New" w:cs="Courier New"/>
+          <w:noProof/>
+          <w:sz w:val="20"/>
+          <w:szCs w:val="20"/>
         </w:rPr>
         <w:lastRenderedPageBreak/>
+        <w:t>Aquí configuramos el diseño de nuestras facturas</w:t>
+      </w:r>
+    </w:p>
+    <w:p>
+      <w:r>
+        <w:rPr>
+          <w:noProof/>
+        </w:rPr>
         <w:drawing>
-          <wp:inline distT="0" distB="0" distL="0" distR="0" wp14:anchorId="7668267E" wp14:editId="34BDFDE6">
+          <wp:inline distT="0" distB="0" distL="0" distR="0" wp14:anchorId="7668267E" wp14:editId="5192384B">
             <wp:extent cx="6645910" cy="3738245"/>
             <wp:effectExtent l="0" t="0" r="2540" b="0"/>
             <wp:docPr id="6" name="Imagen 6"/>
-            <wp:cNvGraphicFramePr>
-              <a:graphicFrameLocks xmlns:a="http://schemas.openxmlformats.org/drawingml/2006/main" noChangeAspect="1"/>
-            </wp:cNvGraphicFramePr>
-            <a:graphic xmlns:a="http://schemas.openxmlformats.org/drawingml/2006/main">
-              <a:graphicData uri="http://schemas.openxmlformats.org/drawingml/2006/picture">
-                <pic:pic xmlns:pic="http://schemas.openxmlformats.org/drawingml/2006/picture">
-                  <pic:nvPicPr>
-                    <pic:cNvPr id="1" name=""/>
-                    <pic:cNvPicPr/>
-                  </pic:nvPicPr>
-                  <pic:blipFill>
-                    <a:blip r:embed="rId8"/>
-                    <a:stretch>
-                      <a:fillRect/>
-                    </a:stretch>
-                  </pic:blipFill>
-                  <pic:spPr>
-                    <a:xfrm>
-                      <a:off x="0" y="0"/>
-                      <a:ext cx="6645910" cy="3738245"/>
-                    </a:xfrm>
-                    <a:prstGeom prst="rect">
-                      <a:avLst/>
-                    </a:prstGeom>
-                  </pic:spPr>
-                </pic:pic>
-              </a:graphicData>
-            </a:graphic>
-          </wp:inline>
-        </w:drawing>
-      </w:r>
-    </w:p>
-    <w:p/>
-    <w:p>
-      <w:r>
-        <w:rPr>
-          <w:noProof/>
-        </w:rPr>
-        <w:drawing>
-          <wp:inline distT="0" distB="0" distL="0" distR="0" wp14:anchorId="203AB349" wp14:editId="3F3E090D">
-            <wp:extent cx="6645910" cy="3738245"/>
-            <wp:effectExtent l="0" t="0" r="2540" b="0"/>
-            <wp:docPr id="7" name="Imagen 7"/>
-            <wp:cNvGraphicFramePr>
-              <a:graphicFrameLocks xmlns:a="http://schemas.openxmlformats.org/drawingml/2006/main" noChangeAspect="1"/>
-            </wp:cNvGraphicFramePr>
-            <a:graphic xmlns:a="http://schemas.openxmlformats.org/drawingml/2006/main">
-              <a:graphicData uri="http://schemas.openxmlformats.org/drawingml/2006/picture">
-                <pic:pic xmlns:pic="http://schemas.openxmlformats.org/drawingml/2006/picture">
-                  <pic:nvPicPr>
-                    <pic:cNvPr id="1" name=""/>
-                    <pic:cNvPicPr/>
-                  </pic:nvPicPr>
-                  <pic:blipFill>
-                    <a:blip r:embed="rId9"/>
-                    <a:stretch>
-                      <a:fillRect/>
-                    </a:stretch>
-                  </pic:blipFill>
-                  <pic:spPr>
-                    <a:xfrm>
-                      <a:off x="0" y="0"/>
-                      <a:ext cx="6645910" cy="3738245"/>
-                    </a:xfrm>
-                    <a:prstGeom prst="rect">
-                      <a:avLst/>
-                    </a:prstGeom>
-                  </pic:spPr>
-                </pic:pic>
-              </a:graphicData>
-            </a:graphic>
-          </wp:inline>
-        </w:drawing>
-      </w:r>
-    </w:p>
-    <w:p/>
-    <w:p/>
-    <w:p/>
-    <w:p/>
-    <w:p/>
-    <w:p/>
-    <w:p>
-      <w:r>
-        <w:rPr>
-          <w:noProof/>
-        </w:rPr>
-        <w:lastRenderedPageBreak/>
-        <w:drawing>
-          <wp:inline distT="0" distB="0" distL="0" distR="0" wp14:anchorId="703CAB90" wp14:editId="576007D7">
-            <wp:extent cx="6645910" cy="3738245"/>
-            <wp:effectExtent l="0" t="0" r="2540" b="0"/>
-            <wp:docPr id="8" name="Imagen 8"/>
-            <wp:cNvGraphicFramePr>
-              <a:graphicFrameLocks xmlns:a="http://schemas.openxmlformats.org/drawingml/2006/main" noChangeAspect="1"/>
-            </wp:cNvGraphicFramePr>
-            <a:graphic xmlns:a="http://schemas.openxmlformats.org/drawingml/2006/main">
-              <a:graphicData uri="http://schemas.openxmlformats.org/drawingml/2006/picture">
-                <pic:pic xmlns:pic="http://schemas.openxmlformats.org/drawingml/2006/picture">
-                  <pic:nvPicPr>
-                    <pic:cNvPr id="1" name=""/>
-                    <pic:cNvPicPr/>
-                  </pic:nvPicPr>
-                  <pic:blipFill>
-                    <a:blip r:embed="rId10"/>
-                    <a:stretch>
-                      <a:fillRect/>
-                    </a:stretch>
-                  </pic:blipFill>
-                  <pic:spPr>
-                    <a:xfrm>
-                      <a:off x="0" y="0"/>
-                      <a:ext cx="6645910" cy="3738245"/>
-                    </a:xfrm>
-                    <a:prstGeom prst="rect">
-                      <a:avLst/>
-                    </a:prstGeom>
-                  </pic:spPr>
-                </pic:pic>
-              </a:graphicData>
-            </a:graphic>
-          </wp:inline>
-        </w:drawing>
-      </w:r>
-    </w:p>
-    <w:p>
-      <w:r>
-        <w:rPr>
-          <w:noProof/>
-        </w:rPr>
-        <w:drawing>
-          <wp:inline distT="0" distB="0" distL="0" distR="0" wp14:anchorId="70AAFE37" wp14:editId="1B1F70D6">
-            <wp:extent cx="6645910" cy="3738245"/>
-            <wp:effectExtent l="0" t="0" r="2540" b="0"/>
-            <wp:docPr id="2" name="Imagen 2"/>
             <wp:cNvGraphicFramePr>
               <a:graphicFrameLocks xmlns:a="http://schemas.openxmlformats.org/drawingml/2006/main" noChangeAspect="1"/>
             </wp:cNvGraphicFramePr>
@@ -468,16 +932,33 @@
       </w:r>
     </w:p>
     <w:p>
-      <w:r>
-        <w:rPr>
-          <w:noProof/>
-        </w:rPr>
-        <w:lastRenderedPageBreak/>
+      <w:pPr>
+        <w:jc w:val="both"/>
+        <w:rPr>
+          <w:rFonts w:ascii="Courier New" w:hAnsi="Courier New" w:cs="Courier New"/>
+          <w:sz w:val="20"/>
+          <w:szCs w:val="20"/>
+        </w:rPr>
+      </w:pPr>
+      <w:r>
+        <w:rPr>
+          <w:rFonts w:ascii="Courier New" w:hAnsi="Courier New" w:cs="Courier New"/>
+          <w:sz w:val="20"/>
+          <w:szCs w:val="20"/>
+        </w:rPr>
+        <w:t>El módulo de factura también nos permitirá crear un producto si tenemos previamente este módulo instalado para añadir este producto directamente a la factura</w:t>
+      </w:r>
+    </w:p>
+    <w:p>
+      <w:r>
+        <w:rPr>
+          <w:noProof/>
+        </w:rPr>
         <w:drawing>
-          <wp:inline distT="0" distB="0" distL="0" distR="0" wp14:anchorId="7C3230FD" wp14:editId="00DCD5EE">
+          <wp:inline distT="0" distB="0" distL="0" distR="0" wp14:anchorId="203AB349" wp14:editId="7807124D">
             <wp:extent cx="6645910" cy="3738245"/>
             <wp:effectExtent l="0" t="0" r="2540" b="0"/>
-            <wp:docPr id="9" name="Imagen 9"/>
+            <wp:docPr id="7" name="Imagen 7"/>
             <wp:cNvGraphicFramePr>
               <a:graphicFrameLocks xmlns:a="http://schemas.openxmlformats.org/drawingml/2006/main" noChangeAspect="1"/>
             </wp:cNvGraphicFramePr>
@@ -510,16 +991,39 @@
         </w:drawing>
       </w:r>
     </w:p>
+    <w:p/>
+    <w:p/>
+    <w:p/>
+    <w:p/>
+    <w:p>
+      <w:pPr>
+        <w:jc w:val="both"/>
+        <w:rPr>
+          <w:rFonts w:ascii="Courier New" w:hAnsi="Courier New" w:cs="Courier New"/>
+          <w:sz w:val="20"/>
+          <w:szCs w:val="20"/>
+        </w:rPr>
+      </w:pPr>
+      <w:r>
+        <w:rPr>
+          <w:rFonts w:ascii="Courier New" w:hAnsi="Courier New" w:cs="Courier New"/>
+          <w:sz w:val="20"/>
+          <w:szCs w:val="20"/>
+        </w:rPr>
+        <w:lastRenderedPageBreak/>
+        <w:t>Creamos una factura a nuestro cliente que esta estará pendiente de pago</w:t>
+      </w:r>
+    </w:p>
     <w:p>
       <w:r>
         <w:rPr>
           <w:noProof/>
         </w:rPr>
         <w:drawing>
-          <wp:inline distT="0" distB="0" distL="0" distR="0" wp14:anchorId="4E120DAF" wp14:editId="163CAA27">
+          <wp:inline distT="0" distB="0" distL="0" distR="0" wp14:anchorId="703CAB90" wp14:editId="576007D7">
             <wp:extent cx="6645910" cy="3738245"/>
             <wp:effectExtent l="0" t="0" r="2540" b="0"/>
-            <wp:docPr id="10" name="Imagen 10"/>
+            <wp:docPr id="8" name="Imagen 8"/>
             <wp:cNvGraphicFramePr>
               <a:graphicFrameLocks xmlns:a="http://schemas.openxmlformats.org/drawingml/2006/main" noChangeAspect="1"/>
             </wp:cNvGraphicFramePr>
@@ -553,16 +1057,36 @@
       </w:r>
     </w:p>
     <w:p>
-      <w:r>
-        <w:rPr>
-          <w:noProof/>
-        </w:rPr>
-        <w:lastRenderedPageBreak/>
+      <w:pPr>
+        <w:jc w:val="both"/>
+        <w:rPr>
+          <w:rFonts w:ascii="Courier New" w:hAnsi="Courier New" w:cs="Courier New"/>
+          <w:noProof/>
+          <w:sz w:val="20"/>
+          <w:szCs w:val="20"/>
+        </w:rPr>
+      </w:pPr>
+      <w:r>
+        <w:rPr>
+          <w:rFonts w:ascii="Courier New" w:hAnsi="Courier New" w:cs="Courier New"/>
+          <w:noProof/>
+          <w:sz w:val="20"/>
+          <w:szCs w:val="20"/>
+        </w:rPr>
+        <w:t xml:space="preserve">Creamos otra factura, esta vez a una compañía no a un cliente y esta ya estaria pagada </w:t>
+      </w:r>
+    </w:p>
+    <w:p/>
+    <w:p>
+      <w:r>
+        <w:rPr>
+          <w:noProof/>
+        </w:rPr>
         <w:drawing>
-          <wp:inline distT="0" distB="0" distL="0" distR="0" wp14:anchorId="4A50DB8D" wp14:editId="300CBD70">
+          <wp:inline distT="0" distB="0" distL="0" distR="0" wp14:anchorId="70AAFE37" wp14:editId="1B1F70D6">
             <wp:extent cx="6645910" cy="3738245"/>
             <wp:effectExtent l="0" t="0" r="2540" b="0"/>
-            <wp:docPr id="12" name="Imagen 12"/>
+            <wp:docPr id="2" name="Imagen 2"/>
             <wp:cNvGraphicFramePr>
               <a:graphicFrameLocks xmlns:a="http://schemas.openxmlformats.org/drawingml/2006/main" noChangeAspect="1"/>
             </wp:cNvGraphicFramePr>
@@ -595,16 +1119,21 @@
         </w:drawing>
       </w:r>
     </w:p>
+    <w:p/>
+    <w:p/>
+    <w:p/>
+    <w:p/>
+    <w:p/>
     <w:p>
       <w:r>
         <w:rPr>
           <w:noProof/>
         </w:rPr>
         <w:drawing>
-          <wp:inline distT="0" distB="0" distL="0" distR="0" wp14:anchorId="585EA711" wp14:editId="3086978E">
+          <wp:inline distT="0" distB="0" distL="0" distR="0" wp14:anchorId="7C3230FD" wp14:editId="00DCD5EE">
             <wp:extent cx="6645910" cy="3738245"/>
             <wp:effectExtent l="0" t="0" r="2540" b="0"/>
-            <wp:docPr id="13" name="Imagen 13"/>
+            <wp:docPr id="9" name="Imagen 9"/>
             <wp:cNvGraphicFramePr>
               <a:graphicFrameLocks xmlns:a="http://schemas.openxmlformats.org/drawingml/2006/main" noChangeAspect="1"/>
             </wp:cNvGraphicFramePr>
@@ -642,12 +1171,11 @@
         <w:rPr>
           <w:noProof/>
         </w:rPr>
-        <w:lastRenderedPageBreak/>
         <w:drawing>
-          <wp:inline distT="0" distB="0" distL="0" distR="0" wp14:anchorId="2AA61CCD" wp14:editId="1E228F9C">
+          <wp:inline distT="0" distB="0" distL="0" distR="0" wp14:anchorId="4E120DAF" wp14:editId="163CAA27">
             <wp:extent cx="6645910" cy="3738245"/>
             <wp:effectExtent l="0" t="0" r="2540" b="0"/>
-            <wp:docPr id="14" name="Imagen 14"/>
+            <wp:docPr id="10" name="Imagen 10"/>
             <wp:cNvGraphicFramePr>
               <a:graphicFrameLocks xmlns:a="http://schemas.openxmlformats.org/drawingml/2006/main" noChangeAspect="1"/>
             </wp:cNvGraphicFramePr>
@@ -685,11 +1213,12 @@
         <w:rPr>
           <w:noProof/>
         </w:rPr>
+        <w:lastRenderedPageBreak/>
         <w:drawing>
-          <wp:inline distT="0" distB="0" distL="0" distR="0" wp14:anchorId="58EF4797" wp14:editId="2CCD64A6">
+          <wp:inline distT="0" distB="0" distL="0" distR="0" wp14:anchorId="4A50DB8D" wp14:editId="300CBD70">
             <wp:extent cx="6645910" cy="3738245"/>
             <wp:effectExtent l="0" t="0" r="2540" b="0"/>
-            <wp:docPr id="15" name="Imagen 15"/>
+            <wp:docPr id="12" name="Imagen 12"/>
             <wp:cNvGraphicFramePr>
               <a:graphicFrameLocks xmlns:a="http://schemas.openxmlformats.org/drawingml/2006/main" noChangeAspect="1"/>
             </wp:cNvGraphicFramePr>
@@ -727,12 +1256,11 @@
         <w:rPr>
           <w:noProof/>
         </w:rPr>
-        <w:lastRenderedPageBreak/>
         <w:drawing>
-          <wp:inline distT="0" distB="0" distL="0" distR="0" wp14:anchorId="38946284" wp14:editId="1C0E835C">
+          <wp:inline distT="0" distB="0" distL="0" distR="0" wp14:anchorId="585EA711" wp14:editId="3086978E">
             <wp:extent cx="6645910" cy="3738245"/>
             <wp:effectExtent l="0" t="0" r="2540" b="0"/>
-            <wp:docPr id="16" name="Imagen 16"/>
+            <wp:docPr id="13" name="Imagen 13"/>
             <wp:cNvGraphicFramePr>
               <a:graphicFrameLocks xmlns:a="http://schemas.openxmlformats.org/drawingml/2006/main" noChangeAspect="1"/>
             </wp:cNvGraphicFramePr>
@@ -770,11 +1298,12 @@
         <w:rPr>
           <w:noProof/>
         </w:rPr>
+        <w:lastRenderedPageBreak/>
         <w:drawing>
-          <wp:inline distT="0" distB="0" distL="0" distR="0" wp14:anchorId="6517310D" wp14:editId="059D563D">
+          <wp:inline distT="0" distB="0" distL="0" distR="0" wp14:anchorId="2AA61CCD" wp14:editId="1E228F9C">
             <wp:extent cx="6645910" cy="3738245"/>
             <wp:effectExtent l="0" t="0" r="2540" b="0"/>
-            <wp:docPr id="17" name="Imagen 17"/>
+            <wp:docPr id="14" name="Imagen 14"/>
             <wp:cNvGraphicFramePr>
               <a:graphicFrameLocks xmlns:a="http://schemas.openxmlformats.org/drawingml/2006/main" noChangeAspect="1"/>
             </wp:cNvGraphicFramePr>
@@ -812,12 +1341,11 @@
         <w:rPr>
           <w:noProof/>
         </w:rPr>
-        <w:lastRenderedPageBreak/>
         <w:drawing>
-          <wp:inline distT="0" distB="0" distL="0" distR="0" wp14:anchorId="62BB7BBE" wp14:editId="29A3CAF7">
+          <wp:inline distT="0" distB="0" distL="0" distR="0" wp14:anchorId="58EF4797" wp14:editId="2CCD64A6">
             <wp:extent cx="6645910" cy="3738245"/>
             <wp:effectExtent l="0" t="0" r="2540" b="0"/>
-            <wp:docPr id="18" name="Imagen 18"/>
+            <wp:docPr id="15" name="Imagen 15"/>
             <wp:cNvGraphicFramePr>
               <a:graphicFrameLocks xmlns:a="http://schemas.openxmlformats.org/drawingml/2006/main" noChangeAspect="1"/>
             </wp:cNvGraphicFramePr>
@@ -850,10 +1378,139 @@
         </w:drawing>
       </w:r>
     </w:p>
+    <w:p>
+      <w:r>
+        <w:rPr>
+          <w:noProof/>
+        </w:rPr>
+        <w:lastRenderedPageBreak/>
+        <w:drawing>
+          <wp:inline distT="0" distB="0" distL="0" distR="0" wp14:anchorId="38946284" wp14:editId="1C0E835C">
+            <wp:extent cx="6645910" cy="3738245"/>
+            <wp:effectExtent l="0" t="0" r="2540" b="0"/>
+            <wp:docPr id="16" name="Imagen 16"/>
+            <wp:cNvGraphicFramePr>
+              <a:graphicFrameLocks xmlns:a="http://schemas.openxmlformats.org/drawingml/2006/main" noChangeAspect="1"/>
+            </wp:cNvGraphicFramePr>
+            <a:graphic xmlns:a="http://schemas.openxmlformats.org/drawingml/2006/main">
+              <a:graphicData uri="http://schemas.openxmlformats.org/drawingml/2006/picture">
+                <pic:pic xmlns:pic="http://schemas.openxmlformats.org/drawingml/2006/picture">
+                  <pic:nvPicPr>
+                    <pic:cNvPr id="1" name=""/>
+                    <pic:cNvPicPr/>
+                  </pic:nvPicPr>
+                  <pic:blipFill>
+                    <a:blip r:embed="rId21"/>
+                    <a:stretch>
+                      <a:fillRect/>
+                    </a:stretch>
+                  </pic:blipFill>
+                  <pic:spPr>
+                    <a:xfrm>
+                      <a:off x="0" y="0"/>
+                      <a:ext cx="6645910" cy="3738245"/>
+                    </a:xfrm>
+                    <a:prstGeom prst="rect">
+                      <a:avLst/>
+                    </a:prstGeom>
+                  </pic:spPr>
+                </pic:pic>
+              </a:graphicData>
+            </a:graphic>
+          </wp:inline>
+        </w:drawing>
+      </w:r>
+    </w:p>
+    <w:p>
+      <w:r>
+        <w:rPr>
+          <w:noProof/>
+        </w:rPr>
+        <w:drawing>
+          <wp:inline distT="0" distB="0" distL="0" distR="0" wp14:anchorId="6517310D" wp14:editId="059D563D">
+            <wp:extent cx="6645910" cy="3738245"/>
+            <wp:effectExtent l="0" t="0" r="2540" b="0"/>
+            <wp:docPr id="17" name="Imagen 17"/>
+            <wp:cNvGraphicFramePr>
+              <a:graphicFrameLocks xmlns:a="http://schemas.openxmlformats.org/drawingml/2006/main" noChangeAspect="1"/>
+            </wp:cNvGraphicFramePr>
+            <a:graphic xmlns:a="http://schemas.openxmlformats.org/drawingml/2006/main">
+              <a:graphicData uri="http://schemas.openxmlformats.org/drawingml/2006/picture">
+                <pic:pic xmlns:pic="http://schemas.openxmlformats.org/drawingml/2006/picture">
+                  <pic:nvPicPr>
+                    <pic:cNvPr id="1" name=""/>
+                    <pic:cNvPicPr/>
+                  </pic:nvPicPr>
+                  <pic:blipFill>
+                    <a:blip r:embed="rId22"/>
+                    <a:stretch>
+                      <a:fillRect/>
+                    </a:stretch>
+                  </pic:blipFill>
+                  <pic:spPr>
+                    <a:xfrm>
+                      <a:off x="0" y="0"/>
+                      <a:ext cx="6645910" cy="3738245"/>
+                    </a:xfrm>
+                    <a:prstGeom prst="rect">
+                      <a:avLst/>
+                    </a:prstGeom>
+                  </pic:spPr>
+                </pic:pic>
+              </a:graphicData>
+            </a:graphic>
+          </wp:inline>
+        </w:drawing>
+      </w:r>
+    </w:p>
+    <w:p>
+      <w:r>
+        <w:rPr>
+          <w:noProof/>
+        </w:rPr>
+        <w:lastRenderedPageBreak/>
+        <w:drawing>
+          <wp:inline distT="0" distB="0" distL="0" distR="0" wp14:anchorId="62BB7BBE" wp14:editId="29A3CAF7">
+            <wp:extent cx="6645910" cy="3738245"/>
+            <wp:effectExtent l="0" t="0" r="2540" b="0"/>
+            <wp:docPr id="18" name="Imagen 18"/>
+            <wp:cNvGraphicFramePr>
+              <a:graphicFrameLocks xmlns:a="http://schemas.openxmlformats.org/drawingml/2006/main" noChangeAspect="1"/>
+            </wp:cNvGraphicFramePr>
+            <a:graphic xmlns:a="http://schemas.openxmlformats.org/drawingml/2006/main">
+              <a:graphicData uri="http://schemas.openxmlformats.org/drawingml/2006/picture">
+                <pic:pic xmlns:pic="http://schemas.openxmlformats.org/drawingml/2006/picture">
+                  <pic:nvPicPr>
+                    <pic:cNvPr id="1" name=""/>
+                    <pic:cNvPicPr/>
+                  </pic:nvPicPr>
+                  <pic:blipFill>
+                    <a:blip r:embed="rId23"/>
+                    <a:stretch>
+                      <a:fillRect/>
+                    </a:stretch>
+                  </pic:blipFill>
+                  <pic:spPr>
+                    <a:xfrm>
+                      <a:off x="0" y="0"/>
+                      <a:ext cx="6645910" cy="3738245"/>
+                    </a:xfrm>
+                    <a:prstGeom prst="rect">
+                      <a:avLst/>
+                    </a:prstGeom>
+                  </pic:spPr>
+                </pic:pic>
+              </a:graphicData>
+            </a:graphic>
+          </wp:inline>
+        </w:drawing>
+      </w:r>
+    </w:p>
     <w:p/>
     <w:p/>
     <w:p/>
     <w:sectPr>
+      <w:footerReference w:type="default" r:id="rId24"/>
       <w:pgSz w:w="11906" w:h="16838"/>
       <w:pgMar w:top="720" w:right="720" w:bottom="720" w:left="720" w:header="708" w:footer="708" w:gutter="0"/>
       <w:cols w:space="708"/>
@@ -863,8 +1520,82 @@
 </w:document>
 </file>
 
+<file path=word/endnotes.xml><?xml version="1.0" encoding="utf-8"?>
+<w:endnotes xmlns:wpc="http://schemas.microsoft.com/office/word/2010/wordprocessingCanvas" xmlns:cx="http://schemas.microsoft.com/office/drawing/2014/chartex" xmlns:cx1="http://schemas.microsoft.com/office/drawing/2015/9/8/chartex" xmlns:cx2="http://schemas.microsoft.com/office/drawing/2015/10/21/chartex" xmlns:cx3="http://schemas.microsoft.com/office/drawing/2016/5/9/chartex" xmlns:cx4="http://schemas.microsoft.com/office/drawing/2016/5/10/chartex" xmlns:cx5="http://schemas.microsoft.com/office/drawing/2016/5/11/chartex" xmlns:cx6="http://schemas.microsoft.com/office/drawing/2016/5/12/chartex" xmlns:cx7="http://schemas.microsoft.com/office/drawing/2016/5/13/chartex" xmlns:cx8="http://schemas.microsoft.com/office/drawing/2016/5/14/chartex" xmlns:mc="http://schemas.openxmlformats.org/markup-compatibility/2006" xmlns:aink="http://schemas.microsoft.com/office/drawing/2016/ink" xmlns:am3d="http://schemas.microsoft.com/office/drawing/2017/model3d" xmlns:o="urn:schemas-microsoft-com:office:office" xmlns:oel="http://schemas.microsoft.com/office/2019/extlst" xmlns:r="http://schemas.openxmlformats.org/officeDocument/2006/relationships" xmlns:m="http://schemas.openxmlformats.org/officeDocument/2006/math" xmlns:v="urn:schemas-microsoft-com:vml" xmlns:wp14="http://schemas.microsoft.com/office/word/2010/wordprocessingDrawing" xmlns:wp="http://schemas.openxmlformats.org/drawingml/2006/wordprocessingDrawing" xmlns:w10="urn:schemas-microsoft-com:office:word" xmlns:w="http://schemas.openxmlformats.org/wordprocessingml/2006/main" xmlns:w14="http://schemas.microsoft.com/office/word/2010/wordml" xmlns:w15="http://schemas.microsoft.com/office/word/2012/wordml" xmlns:w16cex="http://schemas.microsoft.com/office/word/2018/wordml/cex" xmlns:w16cid="http://schemas.microsoft.com/office/word/2016/wordml/cid" xmlns:w16="http://schemas.microsoft.com/office/word/2018/wordml" xmlns:w16du="http://schemas.microsoft.com/office/word/2023/wordml/word16du" xmlns:w16sdtdh="http://schemas.microsoft.com/office/word/2020/wordml/sdtdatahash" xmlns:w16se="http://schemas.microsoft.com/office/word/2015/wordml/symex" xmlns:wpg="http://schemas.microsoft.com/office/word/2010/wordprocessingGroup" xmlns:wpi="http://schemas.microsoft.com/office/word/2010/wordprocessingInk" xmlns:wne="http://schemas.microsoft.com/office/word/2006/wordml" xmlns:wps="http://schemas.microsoft.com/office/word/2010/wordprocessingShape" mc:Ignorable="w14 w15 w16se w16cid w16 w16cex w16sdtdh w16du wp14">
+  <w:endnote w:type="separator" w:id="-1">
+    <w:p>
+      <w:pPr>
+        <w:spacing w:after="0" w:line="240" w:lineRule="auto"/>
+      </w:pPr>
+      <w:r>
+        <w:separator/>
+      </w:r>
+    </w:p>
+  </w:endnote>
+  <w:endnote w:type="continuationSeparator" w:id="0">
+    <w:p>
+      <w:pPr>
+        <w:spacing w:after="0" w:line="240" w:lineRule="auto"/>
+      </w:pPr>
+      <w:r>
+        <w:continuationSeparator/>
+      </w:r>
+    </w:p>
+  </w:endnote>
+</w:endnotes>
+</file>
+
+<file path=word/footer1.xml><?xml version="1.0" encoding="utf-8"?>
+<w:ftr xmlns:wpc="http://schemas.microsoft.com/office/word/2010/wordprocessingCanvas" xmlns:cx="http://schemas.microsoft.com/office/drawing/2014/chartex" xmlns:cx1="http://schemas.microsoft.com/office/drawing/2015/9/8/chartex" xmlns:cx2="http://schemas.microsoft.com/office/drawing/2015/10/21/chartex" xmlns:cx3="http://schemas.microsoft.com/office/drawing/2016/5/9/chartex" xmlns:cx4="http://schemas.microsoft.com/office/drawing/2016/5/10/chartex" xmlns:cx5="http://schemas.microsoft.com/office/drawing/2016/5/11/chartex" xmlns:cx6="http://schemas.microsoft.com/office/drawing/2016/5/12/chartex" xmlns:cx7="http://schemas.microsoft.com/office/drawing/2016/5/13/chartex" xmlns:cx8="http://schemas.microsoft.com/office/drawing/2016/5/14/chartex" xmlns:mc="http://schemas.openxmlformats.org/markup-compatibility/2006" xmlns:aink="http://schemas.microsoft.com/office/drawing/2016/ink" xmlns:am3d="http://schemas.microsoft.com/office/drawing/2017/model3d" xmlns:o="urn:schemas-microsoft-com:office:office" xmlns:oel="http://schemas.microsoft.com/office/2019/extlst" xmlns:r="http://schemas.openxmlformats.org/officeDocument/2006/relationships" xmlns:m="http://schemas.openxmlformats.org/officeDocument/2006/math" xmlns:v="urn:schemas-microsoft-com:vml" xmlns:wp14="http://schemas.microsoft.com/office/word/2010/wordprocessingDrawing" xmlns:wp="http://schemas.openxmlformats.org/drawingml/2006/wordprocessingDrawing" xmlns:w10="urn:schemas-microsoft-com:office:word" xmlns:w="http://schemas.openxmlformats.org/wordprocessingml/2006/main" xmlns:w14="http://schemas.microsoft.com/office/word/2010/wordml" xmlns:w15="http://schemas.microsoft.com/office/word/2012/wordml" xmlns:w16cex="http://schemas.microsoft.com/office/word/2018/wordml/cex" xmlns:w16cid="http://schemas.microsoft.com/office/word/2016/wordml/cid" xmlns:w16="http://schemas.microsoft.com/office/word/2018/wordml" xmlns:w16du="http://schemas.microsoft.com/office/word/2023/wordml/word16du" xmlns:w16sdtdh="http://schemas.microsoft.com/office/word/2020/wordml/sdtdatahash" xmlns:w16se="http://schemas.microsoft.com/office/word/2015/wordml/symex" xmlns:wpg="http://schemas.microsoft.com/office/word/2010/wordprocessingGroup" xmlns:wpi="http://schemas.microsoft.com/office/word/2010/wordprocessingInk" xmlns:wne="http://schemas.microsoft.com/office/word/2006/wordml" xmlns:wps="http://schemas.microsoft.com/office/word/2010/wordprocessingShape" mc:Ignorable="w14 w15 w16se w16cid w16 w16cex w16sdtdh w16du wp14">
+  <w:p>
+    <w:pPr>
+      <w:pStyle w:val="Footer"/>
+    </w:pPr>
+    <w:r>
+      <w:t xml:space="preserve">Carlos Barroso </w:t>
+    </w:r>
+    <w:r>
+      <w:tab/>
+    </w:r>
+    <w:r>
+      <w:tab/>
+      <w:t xml:space="preserve">    </w:t>
+    </w:r>
+    <w:r>
+      <w:tab/>
+      <w:t xml:space="preserve">           2º DAM</w:t>
+    </w:r>
+  </w:p>
+</w:ftr>
+</file>
+
+<file path=word/footnotes.xml><?xml version="1.0" encoding="utf-8"?>
+<w:footnotes xmlns:wpc="http://schemas.microsoft.com/office/word/2010/wordprocessingCanvas" xmlns:cx="http://schemas.microsoft.com/office/drawing/2014/chartex" xmlns:cx1="http://schemas.microsoft.com/office/drawing/2015/9/8/chartex" xmlns:cx2="http://schemas.microsoft.com/office/drawing/2015/10/21/chartex" xmlns:cx3="http://schemas.microsoft.com/office/drawing/2016/5/9/chartex" xmlns:cx4="http://schemas.microsoft.com/office/drawing/2016/5/10/chartex" xmlns:cx5="http://schemas.microsoft.com/office/drawing/2016/5/11/chartex" xmlns:cx6="http://schemas.microsoft.com/office/drawing/2016/5/12/chartex" xmlns:cx7="http://schemas.microsoft.com/office/drawing/2016/5/13/chartex" xmlns:cx8="http://schemas.microsoft.com/office/drawing/2016/5/14/chartex" xmlns:mc="http://schemas.openxmlformats.org/markup-compatibility/2006" xmlns:aink="http://schemas.microsoft.com/office/drawing/2016/ink" xmlns:am3d="http://schemas.microsoft.com/office/drawing/2017/model3d" xmlns:o="urn:schemas-microsoft-com:office:office" xmlns:oel="http://schemas.microsoft.com/office/2019/extlst" xmlns:r="http://schemas.openxmlformats.org/officeDocument/2006/relationships" xmlns:m="http://schemas.openxmlformats.org/officeDocument/2006/math" xmlns:v="urn:schemas-microsoft-com:vml" xmlns:wp14="http://schemas.microsoft.com/office/word/2010/wordprocessingDrawing" xmlns:wp="http://schemas.openxmlformats.org/drawingml/2006/wordprocessingDrawing" xmlns:w10="urn:schemas-microsoft-com:office:word" xmlns:w="http://schemas.openxmlformats.org/wordprocessingml/2006/main" xmlns:w14="http://schemas.microsoft.com/office/word/2010/wordml" xmlns:w15="http://schemas.microsoft.com/office/word/2012/wordml" xmlns:w16cex="http://schemas.microsoft.com/office/word/2018/wordml/cex" xmlns:w16cid="http://schemas.microsoft.com/office/word/2016/wordml/cid" xmlns:w16="http://schemas.microsoft.com/office/word/2018/wordml" xmlns:w16du="http://schemas.microsoft.com/office/word/2023/wordml/word16du" xmlns:w16sdtdh="http://schemas.microsoft.com/office/word/2020/wordml/sdtdatahash" xmlns:w16se="http://schemas.microsoft.com/office/word/2015/wordml/symex" xmlns:wpg="http://schemas.microsoft.com/office/word/2010/wordprocessingGroup" xmlns:wpi="http://schemas.microsoft.com/office/word/2010/wordprocessingInk" xmlns:wne="http://schemas.microsoft.com/office/word/2006/wordml" xmlns:wps="http://schemas.microsoft.com/office/word/2010/wordprocessingShape" mc:Ignorable="w14 w15 w16se w16cid w16 w16cex w16sdtdh w16du wp14">
+  <w:footnote w:type="separator" w:id="-1">
+    <w:p>
+      <w:pPr>
+        <w:spacing w:after="0" w:line="240" w:lineRule="auto"/>
+      </w:pPr>
+      <w:r>
+        <w:separator/>
+      </w:r>
+    </w:p>
+  </w:footnote>
+  <w:footnote w:type="continuationSeparator" w:id="0">
+    <w:p>
+      <w:pPr>
+        <w:spacing w:after="0" w:line="240" w:lineRule="auto"/>
+      </w:pPr>
+      <w:r>
+        <w:continuationSeparator/>
+      </w:r>
+    </w:p>
+  </w:footnote>
+</w:footnotes>
+</file>
+
 <file path=word/styles.xml><?xml version="1.0" encoding="utf-8"?>
-<w:styles xmlns:mc="http://schemas.openxmlformats.org/markup-compatibility/2006" xmlns:r="http://schemas.openxmlformats.org/officeDocument/2006/relationships" xmlns:w="http://schemas.openxmlformats.org/wordprocessingml/2006/main" xmlns:w14="http://schemas.microsoft.com/office/word/2010/wordml" xmlns:w15="http://schemas.microsoft.com/office/word/2012/wordml" xmlns:w16cex="http://schemas.microsoft.com/office/word/2018/wordml/cex" xmlns:w16cid="http://schemas.microsoft.com/office/word/2016/wordml/cid" xmlns:w16="http://schemas.microsoft.com/office/word/2018/wordml" xmlns:w16sdtdh="http://schemas.microsoft.com/office/word/2020/wordml/sdtdatahash" xmlns:w16se="http://schemas.microsoft.com/office/word/2015/wordml/symex" mc:Ignorable="w14 w15 w16se w16cid w16 w16cex w16sdtdh">
+<w:styles xmlns:mc="http://schemas.openxmlformats.org/markup-compatibility/2006" xmlns:r="http://schemas.openxmlformats.org/officeDocument/2006/relationships" xmlns:w="http://schemas.openxmlformats.org/wordprocessingml/2006/main" xmlns:w14="http://schemas.microsoft.com/office/word/2010/wordml" xmlns:w15="http://schemas.microsoft.com/office/word/2012/wordml" xmlns:w16cex="http://schemas.microsoft.com/office/word/2018/wordml/cex" xmlns:w16cid="http://schemas.microsoft.com/office/word/2016/wordml/cid" xmlns:w16="http://schemas.microsoft.com/office/word/2018/wordml" xmlns:w16du="http://schemas.microsoft.com/office/word/2023/wordml/word16du" xmlns:w16sdtdh="http://schemas.microsoft.com/office/word/2020/wordml/sdtdatahash" xmlns:w16se="http://schemas.microsoft.com/office/word/2015/wordml/symex" mc:Ignorable="w14 w15 w16se w16cid w16 w16cex w16sdtdh w16du">
   <w:docDefaults>
     <w:rPrDefault>
       <w:rPr>
@@ -1262,13 +1993,13 @@
     <w:name w:val="Normal"/>
     <w:qFormat/>
   </w:style>
-  <w:style w:type="character" w:default="1" w:styleId="Fuentedeprrafopredeter">
+  <w:style w:type="character" w:default="1" w:styleId="DefaultParagraphFont">
     <w:name w:val="Default Paragraph Font"/>
     <w:uiPriority w:val="1"/>
     <w:semiHidden/>
     <w:unhideWhenUsed/>
   </w:style>
-  <w:style w:type="table" w:default="1" w:styleId="Tablanormal">
+  <w:style w:type="table" w:default="1" w:styleId="TableNormal">
     <w:name w:val="Normal Table"/>
     <w:uiPriority w:val="99"/>
     <w:semiHidden/>
@@ -1283,11 +2014,55 @@
       </w:tblCellMar>
     </w:tblPr>
   </w:style>
-  <w:style w:type="numbering" w:default="1" w:styleId="Sinlista">
+  <w:style w:type="numbering" w:default="1" w:styleId="NoList">
     <w:name w:val="No List"/>
     <w:uiPriority w:val="99"/>
     <w:semiHidden/>
     <w:unhideWhenUsed/>
+  </w:style>
+  <w:style w:type="paragraph" w:styleId="Header">
+    <w:name w:val="header"/>
+    <w:basedOn w:val="Normal"/>
+    <w:link w:val="HeaderChar"/>
+    <w:uiPriority w:val="99"/>
+    <w:unhideWhenUsed/>
+    <w:rsid w:val="002A406F"/>
+    <w:pPr>
+      <w:tabs>
+        <w:tab w:val="center" w:pos="4252"/>
+        <w:tab w:val="right" w:pos="8504"/>
+      </w:tabs>
+      <w:spacing w:after="0" w:line="240" w:lineRule="auto"/>
+    </w:pPr>
+  </w:style>
+  <w:style w:type="character" w:customStyle="1" w:styleId="HeaderChar">
+    <w:name w:val="Header Char"/>
+    <w:basedOn w:val="DefaultParagraphFont"/>
+    <w:link w:val="Header"/>
+    <w:uiPriority w:val="99"/>
+    <w:rsid w:val="002A406F"/>
+  </w:style>
+  <w:style w:type="paragraph" w:styleId="Footer">
+    <w:name w:val="footer"/>
+    <w:basedOn w:val="Normal"/>
+    <w:link w:val="FooterChar"/>
+    <w:uiPriority w:val="99"/>
+    <w:unhideWhenUsed/>
+    <w:rsid w:val="002A406F"/>
+    <w:pPr>
+      <w:tabs>
+        <w:tab w:val="center" w:pos="4252"/>
+        <w:tab w:val="right" w:pos="8504"/>
+      </w:tabs>
+      <w:spacing w:after="0" w:line="240" w:lineRule="auto"/>
+    </w:pPr>
+  </w:style>
+  <w:style w:type="character" w:customStyle="1" w:styleId="FooterChar">
+    <w:name w:val="Footer Char"/>
+    <w:basedOn w:val="DefaultParagraphFont"/>
+    <w:link w:val="Footer"/>
+    <w:uiPriority w:val="99"/>
+    <w:rsid w:val="002A406F"/>
   </w:style>
 </w:styles>
 </file>

</xml_diff>